<commit_message>
Cleanup noise on master branch (#9265)
</commit_message>
<xml_diff>
--- a/Application/src/Localizations/[CRO] Retail Localization/Calculation Reports/CRONivelation.docx
+++ b/Application/src/Localizations/[CRO] Retail Localization/Calculation Reports/CRONivelation.docx
@@ -8,12 +8,12 @@
         <w:tblW w:w="14646" w:type="dxa"/>
         <w:tblInd w:w="-635" w:type="dxa"/>
         <w:tblBorders>
-          <w:top w:val="none" w:sz="0" w:space="0" w:color="auto"/>
-          <w:left w:val="none" w:sz="0" w:space="0" w:color="auto"/>
-          <w:bottom w:val="none" w:sz="0" w:space="0" w:color="auto"/>
-          <w:right w:val="none" w:sz="0" w:space="0" w:color="auto"/>
-          <w:insideH w:val="none" w:sz="0" w:space="0" w:color="auto"/>
-          <w:insideV w:val="none" w:sz="0" w:space="0" w:color="auto"/>
+          <w:top w:val="none" w:color="auto" w:sz="0" w:space="0"/>
+          <w:left w:val="none" w:color="auto" w:sz="0" w:space="0"/>
+          <w:bottom w:val="none" w:color="auto" w:sz="0" w:space="0"/>
+          <w:right w:val="none" w:color="auto" w:sz="0" w:space="0"/>
+          <w:insideH w:val="none" w:color="auto" w:sz="0" w:space="0"/>
+          <w:insideV w:val="none" w:color="auto" w:sz="0" w:space="0"/>
         </w:tblBorders>
         <w:tblLook w:val="04A0" w:firstRow="1" w:lastRow="0" w:firstColumn="1" w:lastColumn="0" w:noHBand="0" w:noVBand="1"/>
       </w:tblPr>
@@ -1704,7 +1704,7 @@
                       <w:tcPr>
                         <w:tcW w:w="1800" w:type="dxa"/>
                         <w:tcBorders>
-                          <w:bottom w:val="single" w:sz="4" w:space="0" w:color="auto"/>
+                          <w:bottom w:val="single" w:color="auto" w:sz="4" w:space="0"/>
                         </w:tcBorders>
                       </w:tcPr>
                       <w:p>
@@ -1746,7 +1746,7 @@
                       <w:tcPr>
                         <w:tcW w:w="1260" w:type="dxa"/>
                         <w:tcBorders>
-                          <w:bottom w:val="single" w:sz="4" w:space="0" w:color="auto"/>
+                          <w:bottom w:val="single" w:color="auto" w:sz="4" w:space="0"/>
                         </w:tcBorders>
                       </w:tcPr>
                       <w:p>
@@ -1788,7 +1788,7 @@
                       <w:tcPr>
                         <w:tcW w:w="720" w:type="dxa"/>
                         <w:tcBorders>
-                          <w:bottom w:val="single" w:sz="4" w:space="0" w:color="auto"/>
+                          <w:bottom w:val="single" w:color="auto" w:sz="4" w:space="0"/>
                         </w:tcBorders>
                       </w:tcPr>
                       <w:p>
@@ -1830,7 +1830,7 @@
                       <w:tcPr>
                         <w:tcW w:w="1350" w:type="dxa"/>
                         <w:tcBorders>
-                          <w:bottom w:val="single" w:sz="4" w:space="0" w:color="auto"/>
+                          <w:bottom w:val="single" w:color="auto" w:sz="4" w:space="0"/>
                         </w:tcBorders>
                       </w:tcPr>
                       <w:p>
@@ -1872,7 +1872,7 @@
                       <w:tcPr>
                         <w:tcW w:w="1350" w:type="dxa"/>
                         <w:tcBorders>
-                          <w:bottom w:val="single" w:sz="4" w:space="0" w:color="auto"/>
+                          <w:bottom w:val="single" w:color="auto" w:sz="4" w:space="0"/>
                         </w:tcBorders>
                       </w:tcPr>
                       <w:p>
@@ -1914,7 +1914,7 @@
                       <w:tcPr>
                         <w:tcW w:w="1440" w:type="dxa"/>
                         <w:tcBorders>
-                          <w:bottom w:val="single" w:sz="4" w:space="0" w:color="auto"/>
+                          <w:bottom w:val="single" w:color="auto" w:sz="4" w:space="0"/>
                         </w:tcBorders>
                       </w:tcPr>
                       <w:p>
@@ -1956,7 +1956,7 @@
                       <w:tcPr>
                         <w:tcW w:w="1350" w:type="dxa"/>
                         <w:tcBorders>
-                          <w:bottom w:val="single" w:sz="4" w:space="0" w:color="auto"/>
+                          <w:bottom w:val="single" w:color="auto" w:sz="4" w:space="0"/>
                         </w:tcBorders>
                       </w:tcPr>
                       <w:p>
@@ -1998,7 +1998,7 @@
                       <w:tcPr>
                         <w:tcW w:w="1440" w:type="dxa"/>
                         <w:tcBorders>
-                          <w:bottom w:val="single" w:sz="4" w:space="0" w:color="auto"/>
+                          <w:bottom w:val="single" w:color="auto" w:sz="4" w:space="0"/>
                         </w:tcBorders>
                       </w:tcPr>
                       <w:p>
@@ -2040,7 +2040,7 @@
                       <w:tcPr>
                         <w:tcW w:w="1350" w:type="dxa"/>
                         <w:tcBorders>
-                          <w:bottom w:val="single" w:sz="4" w:space="0" w:color="auto"/>
+                          <w:bottom w:val="single" w:color="auto" w:sz="4" w:space="0"/>
                         </w:tcBorders>
                       </w:tcPr>
                       <w:p>
@@ -2082,7 +2082,7 @@
                       <w:tcPr>
                         <w:tcW w:w="1350" w:type="dxa"/>
                         <w:tcBorders>
-                          <w:bottom w:val="single" w:sz="4" w:space="0" w:color="auto"/>
+                          <w:bottom w:val="single" w:color="auto" w:sz="4" w:space="0"/>
                         </w:tcBorders>
                       </w:tcPr>
                       <w:p>
@@ -2129,7 +2129,7 @@
                 <w:tcW w:w="7650" w:type="dxa"/>
                 <w:gridSpan w:val="6"/>
                 <w:tcBorders>
-                  <w:right w:val="single" w:sz="4" w:space="0" w:color="auto"/>
+                  <w:right w:val="single" w:color="auto" w:sz="4" w:space="0"/>
                 </w:tcBorders>
               </w:tcPr>
               <w:p>
@@ -2171,9 +2171,9 @@
               <w:tcPr>
                 <w:tcW w:w="1440" w:type="dxa"/>
                 <w:tcBorders>
-                  <w:left w:val="single" w:sz="4" w:space="0" w:color="auto"/>
-                  <w:bottom w:val="single" w:sz="4" w:space="0" w:color="auto"/>
-                  <w:right w:val="single" w:sz="4" w:space="0" w:color="auto"/>
+                  <w:left w:val="single" w:color="auto" w:sz="4" w:space="0"/>
+                  <w:bottom w:val="single" w:color="auto" w:sz="4" w:space="0"/>
+                  <w:right w:val="single" w:color="auto" w:sz="4" w:space="0"/>
                 </w:tcBorders>
               </w:tcPr>
               <w:p>
@@ -2201,11 +2201,11 @@
           <w:tcPr>
             <w:tcW w:w="1350" w:type="dxa"/>
             <w:tcBorders>
-              <w:top w:val="single" w:sz="4" w:space="0" w:color="auto"/>
-              <w:left w:val="single" w:sz="4" w:space="0" w:color="auto"/>
-              <w:bottom w:val="single" w:sz="4" w:space="0" w:color="auto"/>
-              <w:right w:val="single" w:sz="4" w:space="0" w:color="auto"/>
-              <w:tr2bl w:val="single" w:sz="4" w:space="0" w:color="auto"/>
+              <w:top w:val="single" w:color="auto" w:sz="4" w:space="0"/>
+              <w:left w:val="single" w:color="auto" w:sz="4" w:space="0"/>
+              <w:bottom w:val="single" w:color="auto" w:sz="4" w:space="0"/>
+              <w:right w:val="single" w:color="auto" w:sz="4" w:space="0"/>
+              <w:tr2bl w:val="single" w:color="auto" w:sz="4" w:space="0"/>
             </w:tcBorders>
           </w:tcPr>
           <w:p>
@@ -2235,9 +2235,9 @@
               <w:tcPr>
                 <w:tcW w:w="1440" w:type="dxa"/>
                 <w:tcBorders>
-                  <w:left w:val="single" w:sz="4" w:space="0" w:color="auto"/>
-                  <w:bottom w:val="single" w:sz="4" w:space="0" w:color="auto"/>
-                  <w:right w:val="single" w:sz="4" w:space="0" w:color="auto"/>
+                  <w:left w:val="single" w:color="auto" w:sz="4" w:space="0"/>
+                  <w:bottom w:val="single" w:color="auto" w:sz="4" w:space="0"/>
+                  <w:right w:val="single" w:color="auto" w:sz="4" w:space="0"/>
                 </w:tcBorders>
               </w:tcPr>
               <w:p>
@@ -2278,9 +2278,9 @@
               <w:tcPr>
                 <w:tcW w:w="1350" w:type="dxa"/>
                 <w:tcBorders>
-                  <w:left w:val="single" w:sz="4" w:space="0" w:color="auto"/>
-                  <w:bottom w:val="single" w:sz="4" w:space="0" w:color="auto"/>
-                  <w:right w:val="single" w:sz="4" w:space="0" w:color="auto"/>
+                  <w:left w:val="single" w:color="auto" w:sz="4" w:space="0"/>
+                  <w:bottom w:val="single" w:color="auto" w:sz="4" w:space="0"/>
+                  <w:right w:val="single" w:color="auto" w:sz="4" w:space="0"/>
                 </w:tcBorders>
               </w:tcPr>
               <w:p>
@@ -2308,10 +2308,10 @@
           <w:tcPr>
             <w:tcW w:w="1350" w:type="dxa"/>
             <w:tcBorders>
-              <w:left w:val="single" w:sz="4" w:space="0" w:color="auto"/>
-              <w:bottom w:val="single" w:sz="4" w:space="0" w:color="auto"/>
-              <w:right w:val="single" w:sz="4" w:space="0" w:color="auto"/>
-              <w:tr2bl w:val="single" w:sz="4" w:space="0" w:color="auto"/>
+              <w:left w:val="single" w:color="auto" w:sz="4" w:space="0"/>
+              <w:bottom w:val="single" w:color="auto" w:sz="4" w:space="0"/>
+              <w:right w:val="single" w:color="auto" w:sz="4" w:space="0"/>
+              <w:tr2bl w:val="single" w:color="auto" w:sz="4" w:space="0"/>
             </w:tcBorders>
           </w:tcPr>
           <w:p>
@@ -2371,12 +2371,12 @@
         <w:tblW w:w="14670" w:type="dxa"/>
         <w:tblInd w:w="-635" w:type="dxa"/>
         <w:tblBorders>
-          <w:top w:val="none" w:sz="0" w:space="0" w:color="auto"/>
-          <w:left w:val="none" w:sz="0" w:space="0" w:color="auto"/>
-          <w:bottom w:val="none" w:sz="0" w:space="0" w:color="auto"/>
-          <w:right w:val="none" w:sz="0" w:space="0" w:color="auto"/>
-          <w:insideH w:val="none" w:sz="0" w:space="0" w:color="auto"/>
-          <w:insideV w:val="none" w:sz="0" w:space="0" w:color="auto"/>
+          <w:top w:val="none" w:color="auto" w:sz="0" w:space="0"/>
+          <w:left w:val="none" w:color="auto" w:sz="0" w:space="0"/>
+          <w:bottom w:val="none" w:color="auto" w:sz="0" w:space="0"/>
+          <w:right w:val="none" w:color="auto" w:sz="0" w:space="0"/>
+          <w:insideH w:val="none" w:color="auto" w:sz="0" w:space="0"/>
+          <w:insideV w:val="none" w:color="auto" w:sz="0" w:space="0"/>
         </w:tblBorders>
         <w:tblLook w:val="04A0" w:firstRow="1" w:lastRow="0" w:firstColumn="1" w:lastColumn="0" w:noHBand="0" w:noVBand="1"/>
       </w:tblPr>
@@ -2519,7 +2519,7 @@
           <w:tcPr>
             <w:tcW w:w="4230" w:type="dxa"/>
             <w:tcBorders>
-              <w:bottom w:val="single" w:sz="4" w:space="0" w:color="auto"/>
+              <w:bottom w:val="single" w:color="auto" w:sz="4" w:space="0"/>
             </w:tcBorders>
           </w:tcPr>
           <w:p>
@@ -2574,7 +2574,7 @@
           <w:tcPr>
             <w:tcW w:w="4230" w:type="dxa"/>
             <w:tcBorders>
-              <w:bottom w:val="single" w:sz="4" w:space="0" w:color="auto"/>
+              <w:bottom w:val="single" w:color="auto" w:sz="4" w:space="0"/>
             </w:tcBorders>
           </w:tcPr>
           <w:p>
@@ -4720,7 +4720,9 @@
 </a:theme>
 </file>
 
-<file path=customXml/item1.xml>��< ? x m l   v e r s i o n = " 1 . 0 "   e n c o d i n g = " u t f - 1 6 " ? > < N a v W o r d R e p o r t X m l P a r t   x m l n s = " u r n : m i c r o s o f t - d y n a m i c s - n a v / r e p o r t s / N P R _ C R O _ N i v e l a t i o n _ D o c u m e n t / 6 0 1 4 5 6 5 / " > +<file path=customXml/item1.xml>��< ? x m l   v e r s i o n = " 1 . 0 "   e n c o d i n g = " u t f - 1 6 " ? > + 
+ < N a v W o r d R e p o r t X m l P a r t   x m l n s = " u r n : m i c r o s o f t - d y n a m i c s - n a v / r e p o r t s / N P R _ C R O _ N i v e l a t i o n _ D o c u m e n t / 6 0 1 4 5 6 5 / " >   
      < L a b e l s >   

</xml_diff>